<commit_message>
add project template hello_massage
</commit_message>
<xml_diff>
--- a/projects/hello_massage/KateMassage.docx
+++ b/projects/hello_massage/KateMassage.docx
@@ -28,7 +28,11 @@
         </w:rPr>
       </w:pPr>
       <w:r>
-        <w:rPr/>
+        <w:rPr>
+          <w:rFonts w:ascii="Georgia;serif" w:hAnsi="Georgia;serif"/>
+          <w:spacing w:val="0"/>
+          <w:sz w:val="55"/>
+        </w:rPr>
       </w:r>
     </w:p>
     <w:p>
@@ -57,7 +61,11 @@
         </w:rPr>
       </w:pPr>
       <w:r>
-        <w:rPr/>
+        <w:rPr>
+          <w:rFonts w:ascii="Georgia;serif" w:hAnsi="Georgia;serif"/>
+          <w:spacing w:val="0"/>
+          <w:sz w:val="55"/>
+        </w:rPr>
       </w:r>
     </w:p>
     <w:p>
@@ -81,26 +89,94 @@
         <w:jc w:val="left"/>
         <w:rPr>
           <w:rFonts w:ascii="Georgia;serif" w:hAnsi="Georgia;serif"/>
-          <w:spacing w:val="0"/>
-          <w:sz w:val="55"/>
-        </w:rPr>
-      </w:pPr>
-      <w:r>
-        <w:rPr/>
-      </w:r>
-    </w:p>
-    <w:p>
-      <w:pPr>
-        <w:pStyle w:val="Normal"/>
-        <w:jc w:val="left"/>
-        <w:rPr>
-          <w:rFonts w:ascii="Georgia;serif" w:hAnsi="Georgia;serif"/>
-          <w:spacing w:val="0"/>
-          <w:sz w:val="55"/>
-        </w:rPr>
-      </w:pPr>
-      <w:r>
-        <w:rPr/>
+          <w:b w:val="false"/>
+          <w:i w:val="false"/>
+          <w:caps w:val="false"/>
+          <w:smallCaps w:val="false"/>
+          <w:color w:val="444950"/>
+          <w:spacing w:val="0"/>
+          <w:sz w:val="55"/>
+        </w:rPr>
+      </w:pPr>
+      <w:r>
+        <w:rPr/>
+      </w:r>
+    </w:p>
+    <w:p>
+      <w:pPr>
+        <w:pStyle w:val="Normal"/>
+        <w:jc w:val="left"/>
+        <w:rPr>
+          <w:rFonts w:ascii="Georgia;serif" w:hAnsi="Georgia;serif"/>
+          <w:b w:val="false"/>
+          <w:i w:val="false"/>
+          <w:caps w:val="false"/>
+          <w:smallCaps w:val="false"/>
+          <w:color w:val="444950"/>
+          <w:spacing w:val="0"/>
+          <w:sz w:val="55"/>
+        </w:rPr>
+      </w:pPr>
+      <w:r>
+        <w:rPr/>
+      </w:r>
+    </w:p>
+    <w:p>
+      <w:pPr>
+        <w:pStyle w:val="Normal"/>
+        <w:jc w:val="left"/>
+        <w:rPr/>
+      </w:pPr>
+      <w:r>
+        <w:rPr>
+          <w:rFonts w:ascii="Georgia;serif" w:hAnsi="Georgia;serif"/>
+          <w:b w:val="false"/>
+          <w:i w:val="false"/>
+          <w:caps w:val="false"/>
+          <w:smallCaps w:val="false"/>
+          <w:color w:val="444950"/>
+          <w:spacing w:val="0"/>
+          <w:sz w:val="55"/>
+        </w:rPr>
+        <w:t>Caringhands</w:t>
+      </w:r>
+    </w:p>
+    <w:p>
+      <w:pPr>
+        <w:pStyle w:val="Normal"/>
+        <w:jc w:val="left"/>
+        <w:rPr/>
+      </w:pPr>
+      <w:r>
+        <w:rPr>
+          <w:rFonts w:ascii="Georgia;serif" w:hAnsi="Georgia;serif"/>
+          <w:b w:val="false"/>
+          <w:i w:val="false"/>
+          <w:caps w:val="false"/>
+          <w:smallCaps w:val="false"/>
+          <w:color w:val="444950"/>
+          <w:spacing w:val="0"/>
+          <w:sz w:val="55"/>
+        </w:rPr>
+        <w:t>Lovingtouch</w:t>
+      </w:r>
+    </w:p>
+    <w:p>
+      <w:pPr>
+        <w:pStyle w:val="Normal"/>
+        <w:jc w:val="left"/>
+        <w:rPr>
+          <w:rFonts w:ascii="Georgia;serif" w:hAnsi="Georgia;serif"/>
+          <w:spacing w:val="0"/>
+          <w:sz w:val="55"/>
+        </w:rPr>
+      </w:pPr>
+      <w:r>
+        <w:rPr>
+          <w:rFonts w:ascii="Georgia;serif" w:hAnsi="Georgia;serif"/>
+          <w:spacing w:val="0"/>
+          <w:sz w:val="55"/>
+        </w:rPr>
       </w:r>
     </w:p>
     <w:p>
@@ -143,7 +219,7 @@
                   <wp:positionV relativeFrom="line">
                     <wp:posOffset>635</wp:posOffset>
                   </wp:positionV>
-                  <wp:extent cx="209550" cy="209550"/>
+                  <wp:extent cx="210185" cy="210185"/>
                   <wp:effectExtent l="0" t="0" r="0" b="0"/>
                   <wp:wrapSquare wrapText="largest"/>
                   <wp:docPr id="1" name="Frame1"/>
@@ -154,7 +230,7 @@
                         <wps:spPr>
                           <a:xfrm>
                             <a:off x="0" y="0"/>
-                            <a:ext cx="208800" cy="208800"/>
+                            <a:ext cx="209520" cy="209520"/>
                           </a:xfrm>
                           <a:prstGeom prst="rect">
                             <a:avLst/>
@@ -177,12 +253,12 @@
                                 <w:pStyle w:val="TextBody"/>
                                 <w:spacing w:lineRule="auto" w:line="276" w:before="0" w:after="140"/>
                                 <w:rPr>
-                                  <w:color w:val="auto"/>
+                                  <w:color w:val="000000"/>
                                 </w:rPr>
                               </w:pPr>
                               <w:r>
                                 <w:rPr>
-                                  <w:color w:val="auto"/>
+                                  <w:color w:val="000000"/>
                                 </w:rPr>
                               </w:r>
                             </w:p>
@@ -199,7 +275,7 @@
             </mc:Choice>
             <mc:Fallback>
               <w:pict>
-                <v:rect id="shape_0" ID="Frame1" stroked="f" style="position:absolute;margin-left:0pt;margin-top:0.05pt;width:16.4pt;height:16.4pt;mso-position-horizontal:left">
+                <v:rect id="shape_0" ID="Frame1" stroked="f" style="position:absolute;margin-left:0pt;margin-top:0.05pt;width:16.45pt;height:16.45pt;mso-position-horizontal:left">
                   <w10:wrap type="none"/>
                   <v:fill o:detectmouseclick="t" on="false"/>
                   <v:stroke color="#3465a4" joinstyle="round" endcap="flat"/>
@@ -210,12 +286,12 @@
                           <w:pStyle w:val="TextBody"/>
                           <w:spacing w:lineRule="auto" w:line="276" w:before="0" w:after="140"/>
                           <w:rPr>
-                            <w:color w:val="auto"/>
+                            <w:color w:val="000000"/>
                           </w:rPr>
                         </w:pPr>
                         <w:r>
                           <w:rPr>
-                            <w:color w:val="auto"/>
+                            <w:color w:val="000000"/>
                           </w:rPr>
                         </w:r>
                       </w:p>
@@ -403,6 +479,7 @@
       <w:rPr>
         <w:rFonts w:ascii="Liberation Serif" w:hAnsi="Liberation Serif" w:eastAsia="SimSun" w:cs="Lohit Devanagari"/>
         <w:kern w:val="2"/>
+        <w:sz w:val="20"/>
         <w:szCs w:val="24"/>
         <w:lang w:val="en-US" w:eastAsia="zh-CN" w:bidi="hi-IN"/>
       </w:rPr>
@@ -454,6 +531,31 @@
       <w:effect w:val="none"/>
     </w:rPr>
   </w:style>
+  <w:style w:type="character" w:styleId="ListLabel2">
+    <w:name w:val="ListLabel 2"/>
+    <w:qFormat/>
+    <w:rPr>
+      <w:color w:val="auto"/>
+    </w:rPr>
+  </w:style>
+  <w:style w:type="character" w:styleId="ListLabel3">
+    <w:name w:val="ListLabel 3"/>
+    <w:qFormat/>
+    <w:rPr>
+      <w:rFonts w:ascii="inherit" w:hAnsi="inherit"/>
+      <w:b w:val="false"/>
+      <w:i w:val="false"/>
+      <w:caps/>
+      <w:strike w:val="false"/>
+      <w:dstrike w:val="false"/>
+      <w:color w:val="90949C"/>
+      <w:spacing w:val="0"/>
+      <w:sz w:val="17"/>
+      <w:highlight w:val="white"/>
+      <w:u w:val="none"/>
+      <w:effect w:val="none"/>
+    </w:rPr>
+  </w:style>
   <w:style w:type="paragraph" w:styleId="Heading">
     <w:name w:val="Heading"/>
     <w:basedOn w:val="Normal"/>

</xml_diff>